<commit_message>
Se agregaron CU 5 y 6
Se agregaron descripciones de casos de uso, clase asociativa entre Evento y Personal, CU para Materiales
</commit_message>
<xml_diff>
--- a/Casos de Uso/CU01 - Crear Evento.docx
+++ b/Casos de Uso/CU01 - Crear Evento.docx
@@ -140,8 +140,6 @@
             <w:r>
               <w:t>EVENTO</w:t>
             </w:r>
-            <w:bookmarkStart w:id="0" w:name="_GoBack"/>
-            <w:bookmarkEnd w:id="0"/>
             <w:r>
               <w:t xml:space="preserve"> que piense llevar acabo con el sistema, pudiéndolo crear con la información básica necesaria.</w:t>
             </w:r>
@@ -203,10 +201,44 @@
               </w:numPr>
             </w:pPr>
             <w:r>
-              <w:t>El sistema muestra una ventana “Menú Eventos”</w:t>
-            </w:r>
-            <w:r>
-              <w:t>, una tabla con lo EVENTO (nombre, lugar, fecha_inicio, fecha_fin) que ya hayan sido creados hasta ese momento.</w:t>
+              <w:t xml:space="preserve">El sistema </w:t>
+            </w:r>
+            <w:r>
+              <w:t>abre</w:t>
+            </w:r>
+            <w:r>
+              <w:t xml:space="preserve"> una ventana “Menú Eventos”</w:t>
+            </w:r>
+            <w:r>
+              <w:t xml:space="preserve">, </w:t>
+            </w:r>
+            <w:r>
+              <w:t xml:space="preserve">recupera de la BD una lista de los EVENTO y los muestra en </w:t>
+            </w:r>
+            <w:r>
+              <w:t xml:space="preserve">una tabla </w:t>
+            </w:r>
+            <w:r>
+              <w:t>los</w:t>
+            </w:r>
+            <w:r>
+              <w:t xml:space="preserve"> EVENTO (nombre, lugar, </w:t>
+            </w:r>
+            <w:proofErr w:type="spellStart"/>
+            <w:r>
+              <w:t>fecha_inicio</w:t>
+            </w:r>
+            <w:proofErr w:type="spellEnd"/>
+            <w:r>
+              <w:t xml:space="preserve">, </w:t>
+            </w:r>
+            <w:proofErr w:type="spellStart"/>
+            <w:r>
+              <w:t>fecha_fin</w:t>
+            </w:r>
+            <w:proofErr w:type="spellEnd"/>
+            <w:r>
+              <w:t>) que ya hayan sido creados hasta ese momento.</w:t>
             </w:r>
           </w:p>
           <w:p>
@@ -236,7 +268,31 @@
               <w:t>E</w:t>
             </w:r>
             <w:r>
-              <w:t>ventos” y muestra la ventana “Registrar Evento”, con los campos (nombre, descripción, lugar, fecha_inicio, fecha_fin, nombre_lider)</w:t>
+              <w:t xml:space="preserve">ventos” y muestra la ventana “Registrar Evento”, con los campos (nombre, descripción, lugar, </w:t>
+            </w:r>
+            <w:proofErr w:type="spellStart"/>
+            <w:r>
+              <w:t>fecha_inicio</w:t>
+            </w:r>
+            <w:proofErr w:type="spellEnd"/>
+            <w:r>
+              <w:t xml:space="preserve">, </w:t>
+            </w:r>
+            <w:proofErr w:type="spellStart"/>
+            <w:r>
+              <w:t>fecha_fin</w:t>
+            </w:r>
+            <w:proofErr w:type="spellEnd"/>
+            <w:r>
+              <w:t xml:space="preserve">, </w:t>
+            </w:r>
+            <w:proofErr w:type="spellStart"/>
+            <w:r>
+              <w:t>nombre_lider</w:t>
+            </w:r>
+            <w:proofErr w:type="spellEnd"/>
+            <w:r>
+              <w:t>)</w:t>
             </w:r>
             <w:r>
               <w:t>.</w:t>
@@ -251,7 +307,12 @@
               </w:numPr>
             </w:pPr>
             <w:r>
-              <w:t>El Líder de Evento llena los campos solicitados y da clic en el botón “Crear Evento”.</w:t>
+              <w:t>El Líder de Evento llena los campos solicitado</w:t>
+            </w:r>
+            <w:bookmarkStart w:id="0" w:name="_GoBack"/>
+            <w:bookmarkEnd w:id="0"/>
+            <w:r>
+              <w:t>s y da clic en el botón “Crear Evento”.</w:t>
             </w:r>
           </w:p>
           <w:p>
@@ -485,9 +546,11 @@
             <w:tcW w:w="1934" w:type="dxa"/>
           </w:tcPr>
           <w:p>
+            <w:proofErr w:type="spellStart"/>
             <w:r>
               <w:t>Include</w:t>
             </w:r>
+            <w:proofErr w:type="spellEnd"/>
           </w:p>
         </w:tc>
         <w:tc>
@@ -510,9 +573,11 @@
             <w:tcW w:w="1934" w:type="dxa"/>
           </w:tcPr>
           <w:p>
+            <w:proofErr w:type="spellStart"/>
             <w:r>
               <w:t>Extend</w:t>
             </w:r>
+            <w:proofErr w:type="spellEnd"/>
           </w:p>
         </w:tc>
         <w:tc>

</xml_diff>

<commit_message>
Cambios de Diagrama de Casos de Uso
Se hizo un ajuste en diagrama de casos de uso y Se agregaron algunos casos de uso
</commit_message>
<xml_diff>
--- a/Casos de Uso/CU01 - Crear Evento.docx
+++ b/Casos de Uso/CU01 - Crear Evento.docx
@@ -227,26 +227,32 @@
             <w:r>
               <w:t xml:space="preserve">icono, </w:t>
             </w:r>
+            <w:r>
+              <w:t xml:space="preserve">nombre, lugar, </w:t>
+            </w:r>
+            <w:proofErr w:type="spellStart"/>
+            <w:r>
+              <w:t>fecha_inicio</w:t>
+            </w:r>
+            <w:proofErr w:type="spellEnd"/>
+            <w:r>
+              <w:t xml:space="preserve">, </w:t>
+            </w:r>
+            <w:proofErr w:type="spellStart"/>
+            <w:r>
+              <w:t>fecha_fin</w:t>
+            </w:r>
+            <w:proofErr w:type="spellEnd"/>
+            <w:r>
+              <w:t>) que ya hayan sido creados hasta ese momento</w:t>
+            </w:r>
+            <w:r>
+              <w:t xml:space="preserve"> y que no han concluido</w:t>
+            </w:r>
             <w:bookmarkStart w:id="0" w:name="_GoBack"/>
             <w:bookmarkEnd w:id="0"/>
             <w:r>
-              <w:t xml:space="preserve">nombre, lugar, </w:t>
-            </w:r>
-            <w:proofErr w:type="spellStart"/>
-            <w:r>
-              <w:t>fecha_inicio</w:t>
-            </w:r>
-            <w:proofErr w:type="spellEnd"/>
-            <w:r>
-              <w:t xml:space="preserve">, </w:t>
-            </w:r>
-            <w:proofErr w:type="spellStart"/>
-            <w:r>
-              <w:t>fecha_fin</w:t>
-            </w:r>
-            <w:proofErr w:type="spellEnd"/>
-            <w:r>
-              <w:t>) que ya hayan sido creados hasta ese momento.</w:t>
+              <w:t>.</w:t>
             </w:r>
           </w:p>
           <w:p>
@@ -276,7 +282,13 @@
               <w:t>E</w:t>
             </w:r>
             <w:r>
-              <w:t xml:space="preserve">ventos” y muestra la ventana “Registrar Evento”, con los campos (nombre, descripción, lugar, </w:t>
+              <w:t>ventos” y muestra la ventana “Registrar Evento”, con los campos (</w:t>
+            </w:r>
+            <w:r>
+              <w:t xml:space="preserve">icono, </w:t>
+            </w:r>
+            <w:r>
+              <w:t xml:space="preserve">nombre, descripción, lugar, </w:t>
             </w:r>
             <w:proofErr w:type="spellStart"/>
             <w:r>
@@ -327,7 +339,16 @@
               </w:numPr>
             </w:pPr>
             <w:r>
-              <w:t>El sistema valida que los campos estén llenos y los datos sean correctos, guarda el EVENTO en la base de datos y regresa a la ventana anterior.</w:t>
+              <w:t>El sistema valida que los campos estén llenos y los datos sean</w:t>
+            </w:r>
+            <w:r>
+              <w:t xml:space="preserve"> </w:t>
+            </w:r>
+            <w:r>
+              <w:t>válidos</w:t>
+            </w:r>
+            <w:r>
+              <w:t>, guarda el EVENTO en la base de datos y regresa a la ventana anterior.</w:t>
             </w:r>
           </w:p>
           <w:p>
@@ -455,8 +476,13 @@
           </w:p>
           <w:p>
             <w:r>
-              <w:t>5.2) Datos incorrectos</w:t>
-            </w:r>
+              <w:t xml:space="preserve">5.2) Datos </w:t>
+            </w:r>
+            <w:proofErr w:type="spellStart"/>
+            <w:r>
+              <w:t>invalidos</w:t>
+            </w:r>
+            <w:proofErr w:type="spellEnd"/>
           </w:p>
           <w:p>
             <w:pPr>

</xml_diff>